<commit_message>
docs and bug fixing
</commit_message>
<xml_diff>
--- a/docs/Release Plan.docx
+++ b/docs/Release Plan.docx
@@ -39,19 +39,19 @@
         <w:rPr>
           <w:rtl w:val="0"/>
         </w:rPr>
-        <w:t xml:space="preserve">January 23, 2018</w:t>
-      </w:r>
-    </w:p>
-    <w:p>
-      <w:pPr>
-        <w:contextualSpacing w:val="0"/>
-        <w:rPr/>
-      </w:pPr>
-      <w:r>
-        <w:rPr>
-          <w:rtl w:val="0"/>
-        </w:rPr>
-        <w:t xml:space="preserve">Revision 2</w:t>
+        <w:t xml:space="preserve">Feb 13,  2018</w:t>
+      </w:r>
+    </w:p>
+    <w:p>
+      <w:pPr>
+        <w:contextualSpacing w:val="0"/>
+        <w:rPr/>
+      </w:pPr>
+      <w:r>
+        <w:rPr>
+          <w:rtl w:val="0"/>
+        </w:rPr>
+        <w:t xml:space="preserve">Revision 3</w:t>
       </w:r>
     </w:p>
     <w:p>
@@ -326,7 +326,7 @@
         <w:rPr>
           <w:rtl w:val="0"/>
         </w:rPr>
-        <w:t xml:space="preserve">(3)As a user, I want a fitness journal page so I can keep track of my exercise data such as reps/sets </w:t>
+        <w:t xml:space="preserve">(3) As a user, I want a fitness journal page so I can keep track of my exercise data such as reps/sets (lowest priority in Sprint 1) </w:t>
       </w:r>
     </w:p>
     <w:p>
@@ -369,13 +369,44 @@
     <w:p>
       <w:pPr>
         <w:contextualSpacing w:val="0"/>
-        <w:rPr/>
-      </w:pPr>
-      <w:r>
-        <w:rPr>
-          <w:rtl w:val="0"/>
-        </w:rPr>
-        <w:t xml:space="preserve">(8) As a user I want an achievement system so I can celebrate milestones and personal goals I have achieved. (highest priority for Sprint 2)</w:t>
+        <w:rPr>
+          <w:b w:val="1"/>
+        </w:rPr>
+      </w:pPr>
+      <w:r>
+        <w:rPr>
+          <w:rtl w:val="0"/>
+        </w:rPr>
+        <w:t xml:space="preserve">(</w:t>
+      </w:r>
+      <w:r>
+        <w:rPr>
+          <w:rtl w:val="0"/>
+        </w:rPr>
+        <w:t xml:space="preserve">3</w:t>
+      </w:r>
+      <w:r>
+        <w:rPr>
+          <w:rtl w:val="0"/>
+        </w:rPr>
+        <w:t xml:space="preserve">) As a user, I want a fitness journal page so I can keep track of my exercise data such as reps/sets (3rd priority in Sprint 2) </w:t>
+      </w:r>
+      <w:r>
+        <w:rPr>
+          <w:rtl w:val="0"/>
+        </w:rPr>
+      </w:r>
+    </w:p>
+    <w:p>
+      <w:pPr>
+        <w:contextualSpacing w:val="0"/>
+        <w:rPr/>
+      </w:pPr>
+      <w:r>
+        <w:rPr>
+          <w:rtl w:val="0"/>
+        </w:rPr>
+        <w:t xml:space="preserve">(8) As a user I want an achievement system so I can celebrate milestones and personal goals I have achieved. (2nd priority)</w:t>
       </w:r>
     </w:p>
     <w:p>
@@ -399,6 +430,7 @@
         <w:rPr>
           <w:rtl w:val="0"/>
         </w:rPr>
+        <w:t xml:space="preserve">(highest priority for Sprint 2)</w:t>
       </w:r>
     </w:p>
     <w:p>
@@ -473,7 +505,19 @@
         <w:rPr>
           <w:rtl w:val="0"/>
         </w:rPr>
-        <w:t xml:space="preserve">(2) As a user, I want a leaderboard system so that I can compare my accomplishments with other individuals in the system.</w:t>
+        <w:t xml:space="preserve">(2) A</w:t>
+      </w:r>
+      <w:r>
+        <w:rPr>
+          <w:rtl w:val="0"/>
+        </w:rPr>
+        <w:t xml:space="preserve">s</w:t>
+      </w:r>
+      <w:r>
+        <w:rPr>
+          <w:rtl w:val="0"/>
+        </w:rPr>
+        <w:t xml:space="preserve"> a user, I want a leaderboard system so that I can compare my accomplishments with other individuals in the system.</w:t>
       </w:r>
     </w:p>
     <w:p>

</xml_diff>